<commit_message>
added screenshot for GPU example
</commit_message>
<xml_diff>
--- a/Architectures/Architectures_Doc.docx
+++ b/Architectures/Architectures_Doc.docx
@@ -10,6 +10,8 @@
           <w:lang w:val="en-GB" w:eastAsia="de-DE"/>
         </w:rPr>
       </w:pPr>
+      <w:bookmarkStart w:id="0" w:name="_GoBack"/>
+      <w:bookmarkEnd w:id="0"/>
       <w:r>
         <w:rPr>
           <w:rFonts w:eastAsia="Times New Roman"/>
@@ -36,6 +38,13 @@
     </w:p>
     <w:sdt>
       <w:sdtPr>
+        <w:rPr>
+          <w:caps w:val="0"/>
+          <w:color w:val="auto"/>
+          <w:spacing w:val="0"/>
+          <w:sz w:val="20"/>
+          <w:szCs w:val="20"/>
+        </w:rPr>
         <w:id w:val="-168723971"/>
         <w:docPartObj>
           <w:docPartGallery w:val="Table of Contents"/>
@@ -46,19 +55,20 @@
         <w:rPr>
           <w:b/>
           <w:bCs/>
-          <w:caps w:val="0"/>
-          <w:color w:val="auto"/>
-          <w:spacing w:val="0"/>
-          <w:sz w:val="20"/>
-          <w:szCs w:val="20"/>
         </w:rPr>
       </w:sdtEndPr>
       <w:sdtContent>
         <w:p>
           <w:pPr>
             <w:pStyle w:val="Inhaltsverzeichnisberschrift"/>
+            <w:rPr>
+              <w:lang w:val="en-GB"/>
+            </w:rPr>
           </w:pPr>
           <w:r>
+            <w:rPr>
+              <w:lang w:val="en-GB"/>
+            </w:rPr>
             <w:t>Content</w:t>
           </w:r>
         </w:p>
@@ -2488,7 +2498,7 @@
           <w:lang w:val="en-GB" w:eastAsia="de-DE"/>
         </w:rPr>
       </w:pPr>
-      <w:bookmarkStart w:id="0" w:name="_Toc587042"/>
+      <w:bookmarkStart w:id="1" w:name="_Toc587042"/>
       <w:r>
         <w:rPr>
           <w:rFonts w:eastAsia="Times New Roman"/>
@@ -2496,7 +2506,7 @@
         </w:rPr>
         <w:t>Systems Design Primer</w:t>
       </w:r>
-      <w:bookmarkEnd w:id="0"/>
+      <w:bookmarkEnd w:id="1"/>
     </w:p>
     <w:p>
       <w:pPr>
@@ -2523,8 +2533,6 @@
         </w:rPr>
         <w:t>Answer the following questions in a few sentences:</w:t>
       </w:r>
-      <w:bookmarkStart w:id="1" w:name="_GoBack"/>
-      <w:bookmarkEnd w:id="1"/>
     </w:p>
     <w:p>
       <w:pPr>
@@ -2548,7 +2556,7 @@
           <w:lang w:val="en-GB" w:eastAsia="de-DE"/>
         </w:rPr>
       </w:pPr>
-      <w:hyperlink r:id="rId8" w:history="1">
+      <w:hyperlink r:id="rId8" w:anchor="latency-vs-throughput" w:history="1">
         <w:r>
           <w:rPr>
             <w:rStyle w:val="Hyperlink"/>
@@ -2881,7 +2889,7 @@
           <w:lang w:val="en-GB" w:eastAsia="de-DE"/>
         </w:rPr>
       </w:pPr>
-      <w:hyperlink r:id="rId11" w:history="1">
+      <w:hyperlink r:id="rId11" w:anchor="availability-vs-consistency" w:history="1">
         <w:r>
           <w:rPr>
             <w:rStyle w:val="Hyperlink"/>
@@ -3208,7 +3216,7 @@
           <w:lang w:val="en-GB" w:eastAsia="de-DE"/>
         </w:rPr>
       </w:pPr>
-      <w:hyperlink r:id="rId12" w:history="1">
+      <w:hyperlink r:id="rId12" w:anchor="fail-over" w:history="1">
         <w:r>
           <w:rPr>
             <w:rStyle w:val="Hyperlink"/>
@@ -3466,7 +3474,7 @@
           <w:lang w:val="en-GB" w:eastAsia="de-DE"/>
         </w:rPr>
       </w:pPr>
-      <w:hyperlink r:id="rId13" w:history="1">
+      <w:hyperlink r:id="rId13" w:anchor="replication" w:history="1">
         <w:r>
           <w:rPr>
             <w:rStyle w:val="Hyperlink"/>
@@ -3502,7 +3510,7 @@
           <w:lang w:val="en-GB" w:eastAsia="de-DE"/>
         </w:rPr>
       </w:pPr>
-      <w:hyperlink r:id="rId14" w:history="1">
+      <w:hyperlink r:id="rId14" w:anchor="master-slave-replication" w:history="1">
         <w:r>
           <w:rPr>
             <w:rStyle w:val="Hyperlink"/>
@@ -3645,7 +3653,7 @@
           <w:lang w:val="en-GB" w:eastAsia="de-DE"/>
         </w:rPr>
       </w:pPr>
-      <w:hyperlink r:id="rId15" w:history="1">
+      <w:hyperlink r:id="rId15" w:anchor="master-master-replication" w:history="1">
         <w:r>
           <w:rPr>
             <w:rStyle w:val="Hyperlink"/>
@@ -4185,7 +4193,7 @@
           <w:lang w:val="en-GB" w:eastAsia="de-DE"/>
         </w:rPr>
       </w:pPr>
-      <w:hyperlink r:id="rId20" w:history="1">
+      <w:hyperlink r:id="rId20" w:anchor="database" w:history="1">
         <w:r>
           <w:rPr>
             <w:rStyle w:val="Hyperlink"/>
@@ -4331,7 +4339,7 @@
           <w:lang w:val="en-GB" w:eastAsia="de-DE"/>
         </w:rPr>
       </w:pPr>
-      <w:hyperlink r:id="rId22" w:history="1">
+      <w:hyperlink r:id="rId22" w:anchor="cache" w:history="1">
         <w:r>
           <w:rPr>
             <w:rStyle w:val="Hyperlink"/>
@@ -4593,7 +4601,7 @@
           <w:lang w:val="en-GB" w:eastAsia="de-DE"/>
         </w:rPr>
       </w:pPr>
-      <w:hyperlink r:id="rId23" w:history="1">
+      <w:hyperlink r:id="rId23" w:anchor="remote-procedure-call-rpc" w:history="1">
         <w:r>
           <w:rPr>
             <w:rStyle w:val="Hyperlink"/>
@@ -4609,7 +4617,7 @@
           <w:lang w:val="en-GB" w:eastAsia="de-DE"/>
         </w:rPr>
       </w:pPr>
-      <w:hyperlink r:id="rId24" w:history="1">
+      <w:hyperlink r:id="rId24" w:anchor="representational-state-transfer-rest" w:history="1">
         <w:r>
           <w:rPr>
             <w:rStyle w:val="Hyperlink"/>
@@ -7158,13 +7166,7 @@
         <w:rPr>
           <w:lang w:val="en-GB" w:eastAsia="de-DE"/>
         </w:rPr>
-        <w:t>C</w:t>
-      </w:r>
-      <w:r>
-        <w:rPr>
-          <w:lang w:val="en-GB" w:eastAsia="de-DE"/>
-        </w:rPr>
-        <w:t>ustomize your machine if necessary (core, memory, CPU, GPU)</w:t>
+        <w:t>Customize your machine if necessary (core, memory, CPU, GPU)</w:t>
       </w:r>
     </w:p>
     <w:p>
@@ -7183,19 +7185,7 @@
         <w:rPr>
           <w:lang w:val="en-GB" w:eastAsia="de-DE"/>
         </w:rPr>
-        <w:t>C</w:t>
-      </w:r>
-      <w:r>
-        <w:rPr>
-          <w:lang w:val="en-GB" w:eastAsia="de-DE"/>
-        </w:rPr>
-        <w:t xml:space="preserve">hoose an </w:t>
-      </w:r>
-      <w:r>
-        <w:rPr>
-          <w:lang w:val="en-GB" w:eastAsia="de-DE"/>
-        </w:rPr>
-        <w:t>OS</w:t>
+        <w:t>Choose an OS</w:t>
       </w:r>
     </w:p>
     <w:p>
@@ -7416,6 +7406,85 @@
           <w:t>here</w:t>
         </w:r>
       </w:hyperlink>
+      <w:r>
+        <w:rPr>
+          <w:rStyle w:val="Hyperlink"/>
+          <w:lang w:val="en-GB" w:eastAsia="de-DE"/>
+        </w:rPr>
+        <w:br/>
+      </w:r>
+      <w:r>
+        <w:rPr>
+          <w:noProof/>
+        </w:rPr>
+        <w:drawing>
+          <wp:inline distT="0" distB="0" distL="0" distR="0" wp14:anchorId="1B27AC3E" wp14:editId="42A01A12">
+            <wp:extent cx="5972810" cy="5200650"/>
+            <wp:effectExtent l="495300" t="457200" r="732790" b="476250"/>
+            <wp:docPr id="2" name="Grafik 2"/>
+            <wp:cNvGraphicFramePr>
+              <a:graphicFrameLocks xmlns:a="http://schemas.openxmlformats.org/drawingml/2006/main" noChangeAspect="1"/>
+            </wp:cNvGraphicFramePr>
+            <a:graphic xmlns:a="http://schemas.openxmlformats.org/drawingml/2006/main">
+              <a:graphicData uri="http://schemas.openxmlformats.org/drawingml/2006/picture">
+                <pic:pic xmlns:pic="http://schemas.openxmlformats.org/drawingml/2006/picture">
+                  <pic:nvPicPr>
+                    <pic:cNvPr id="1" name=""/>
+                    <pic:cNvPicPr/>
+                  </pic:nvPicPr>
+                  <pic:blipFill>
+                    <a:blip r:embed="rId44"/>
+                    <a:stretch>
+                      <a:fillRect/>
+                    </a:stretch>
+                  </pic:blipFill>
+                  <pic:spPr>
+                    <a:xfrm>
+                      <a:off x="0" y="0"/>
+                      <a:ext cx="5972810" cy="5200650"/>
+                    </a:xfrm>
+                    <a:prstGeom prst="rect">
+                      <a:avLst/>
+                    </a:prstGeom>
+                    <a:solidFill>
+                      <a:srgbClr val="FFFFFF">
+                        <a:shade val="85000"/>
+                      </a:srgbClr>
+                    </a:solidFill>
+                    <a:ln w="190500" cap="sq">
+                      <a:solidFill>
+                        <a:srgbClr val="FFFFFF"/>
+                      </a:solidFill>
+                      <a:miter lim="800000"/>
+                    </a:ln>
+                    <a:effectLst>
+                      <a:outerShdw blurRad="65000" dist="50800" dir="12900000" kx="195000" ky="145000" algn="tl" rotWithShape="0">
+                        <a:srgbClr val="000000">
+                          <a:alpha val="30000"/>
+                        </a:srgbClr>
+                      </a:outerShdw>
+                    </a:effectLst>
+                    <a:scene3d>
+                      <a:camera prst="orthographicFront">
+                        <a:rot lat="0" lon="0" rev="360000"/>
+                      </a:camera>
+                      <a:lightRig rig="twoPt" dir="t">
+                        <a:rot lat="0" lon="0" rev="7200000"/>
+                      </a:lightRig>
+                    </a:scene3d>
+                    <a:sp3d contourW="12700">
+                      <a:bevelT w="25400" h="19050"/>
+                      <a:contourClr>
+                        <a:srgbClr val="969696"/>
+                      </a:contourClr>
+                    </a:sp3d>
+                  </pic:spPr>
+                </pic:pic>
+              </a:graphicData>
+            </a:graphic>
+          </wp:inline>
+        </w:drawing>
+      </w:r>
     </w:p>
     <w:p>
       <w:pPr>
@@ -7594,6 +7663,7 @@
         <w:rPr>
           <w:lang w:val="en-GB" w:eastAsia="de-DE"/>
         </w:rPr>
+        <w:lastRenderedPageBreak/>
         <w:t>Click stop</w:t>
       </w:r>
     </w:p>
@@ -7674,7 +7744,7 @@
       </w:r>
     </w:p>
     <w:sectPr>
-      <w:headerReference w:type="default" r:id="rId44"/>
+      <w:headerReference w:type="default" r:id="rId45"/>
       <w:pgSz w:w="12240" w:h="15840"/>
       <w:pgMar w:top="1417" w:right="1417" w:bottom="1134" w:left="1417" w:header="708" w:footer="708" w:gutter="0"/>
       <w:cols w:space="708"/>
@@ -7744,6 +7814,7 @@
         <w:docPartUnique/>
       </w:docPartObj>
     </w:sdtPr>
+    <w:sdtEndPr/>
     <w:sdtContent>
       <w:p>
         <w:pPr>
@@ -11909,7 +11980,7 @@
 </file>
 
 <file path=customXml/itemProps1.xml><?xml version="1.0" encoding="utf-8"?>
-<ds:datastoreItem xmlns:ds="http://schemas.openxmlformats.org/officeDocument/2006/customXml" ds:itemID="{94D7F251-77C8-4B69-9EFF-A3F7711466AB}">
+<ds:datastoreItem xmlns:ds="http://schemas.openxmlformats.org/officeDocument/2006/customXml" ds:itemID="{E95D7EC0-4005-481C-8D23-60820A08326B}">
   <ds:schemaRefs>
     <ds:schemaRef ds:uri="http://schemas.openxmlformats.org/officeDocument/2006/bibliography"/>
   </ds:schemaRefs>

</xml_diff>